<commit_message>
Zachman V1.1, modifactions half complete
</commit_message>
<xml_diff>
--- a/maltings zachman.docx
+++ b/maltings zachman.docx
@@ -48,8 +48,8 @@
         <w:tblLook w:val="04A0" w:firstRow="1" w:lastRow="0" w:firstColumn="1" w:lastColumn="0" w:noHBand="0" w:noVBand="1"/>
       </w:tblPr>
       <w:tblGrid>
-        <w:gridCol w:w="2160"/>
-        <w:gridCol w:w="1882"/>
+        <w:gridCol w:w="1980"/>
+        <w:gridCol w:w="2062"/>
         <w:gridCol w:w="2566"/>
         <w:gridCol w:w="1815"/>
         <w:gridCol w:w="1863"/>
@@ -62,17 +62,17 @@
         </w:trPr>
         <w:tc>
           <w:tcPr>
-            <w:tcW w:w="2160" w:type="dxa"/>
-          </w:tcPr>
-          <w:p>
-            <w:pPr>
-              <w:jc w:val="center"/>
-            </w:pPr>
-          </w:p>
-        </w:tc>
-        <w:tc>
-          <w:tcPr>
-            <w:tcW w:w="1882" w:type="dxa"/>
+            <w:tcW w:w="1980" w:type="dxa"/>
+          </w:tcPr>
+          <w:p>
+            <w:pPr>
+              <w:jc w:val="center"/>
+            </w:pPr>
+          </w:p>
+        </w:tc>
+        <w:tc>
+          <w:tcPr>
+            <w:tcW w:w="2062" w:type="dxa"/>
             <w:shd w:val="clear" w:color="auto" w:fill="AEAAAA" w:themeFill="background2" w:themeFillShade="BF"/>
           </w:tcPr>
           <w:p>
@@ -215,7 +215,7 @@
         </w:trPr>
         <w:tc>
           <w:tcPr>
-            <w:tcW w:w="2160" w:type="dxa"/>
+            <w:tcW w:w="1980" w:type="dxa"/>
             <w:shd w:val="clear" w:color="auto" w:fill="AEAAAA" w:themeFill="background2" w:themeFillShade="BF"/>
           </w:tcPr>
           <w:p>
@@ -237,14 +237,47 @@
         </w:tc>
         <w:tc>
           <w:tcPr>
-            <w:tcW w:w="1882" w:type="dxa"/>
-          </w:tcPr>
-          <w:p>
-            <w:pPr>
-              <w:jc w:val="center"/>
-            </w:pPr>
-            <w:r>
-              <w:t>Approved grains</w:t>
+            <w:tcW w:w="2062" w:type="dxa"/>
+          </w:tcPr>
+          <w:p>
+            <w:pPr>
+              <w:jc w:val="center"/>
+            </w:pPr>
+            <w:r>
+              <w:t>List of a</w:t>
+            </w:r>
+            <w:r>
+              <w:t>pproved grains</w:t>
+            </w:r>
+            <w:r>
+              <w:t>, storage and delivery information</w:t>
+            </w:r>
+            <w:r>
+              <w:t>.</w:t>
+            </w:r>
+            <w:r>
+              <w:t xml:space="preserve"> This is used to </w:t>
+            </w:r>
+            <w:r>
+              <w:t xml:space="preserve">identify and describe important grain, storage and delivery information. </w:t>
+            </w:r>
+            <w:r>
+              <w:t>Also,</w:t>
+            </w:r>
+            <w:r>
+              <w:t xml:space="preserve"> to </w:t>
+            </w:r>
+            <w:r>
+              <w:t>highlight the main components of information</w:t>
+            </w:r>
+            <w:r>
+              <w:t xml:space="preserve"> used</w:t>
+            </w:r>
+            <w:r>
+              <w:t xml:space="preserve"> within this business.</w:t>
+            </w:r>
+            <w:r>
+              <w:t xml:space="preserve"> </w:t>
             </w:r>
           </w:p>
         </w:tc>
@@ -257,7 +290,31 @@
               <w:jc w:val="center"/>
             </w:pPr>
             <w:r>
-              <w:t xml:space="preserve">Approved processing techniques </w:t>
+              <w:t>List of a</w:t>
+            </w:r>
+            <w:r>
+              <w:t>pproved processing</w:t>
+            </w:r>
+            <w:r>
+              <w:t>, storage and delivery</w:t>
+            </w:r>
+            <w:r>
+              <w:t xml:space="preserve"> techniques</w:t>
+            </w:r>
+            <w:r>
+              <w:t>.</w:t>
+            </w:r>
+            <w:r>
+              <w:t xml:space="preserve"> </w:t>
+            </w:r>
+            <w:r>
+              <w:t xml:space="preserve">This is used </w:t>
+            </w:r>
+            <w:r>
+              <w:t xml:space="preserve">to identify, describe and regulate processing, storage and delivery processes. Also, </w:t>
+            </w:r>
+            <w:r>
+              <w:t>as a designation of the fundamental processes shared by this business.</w:t>
             </w:r>
           </w:p>
         </w:tc>
@@ -270,7 +327,16 @@
               <w:jc w:val="center"/>
             </w:pPr>
             <w:r>
-              <w:t xml:space="preserve">Owned properties </w:t>
+              <w:t>Company o</w:t>
+            </w:r>
+            <w:r>
+              <w:t>wned properties</w:t>
+            </w:r>
+            <w:r>
+              <w:t xml:space="preserve"> detailing the assets that </w:t>
+            </w:r>
+            <w:r>
+              <w:t>exist to aid decide where would be the best location for production.</w:t>
             </w:r>
           </w:p>
         </w:tc>
@@ -283,15 +349,16 @@
               <w:jc w:val="center"/>
             </w:pPr>
             <w:r>
-              <w:t>Employees,</w:t>
-            </w:r>
-          </w:p>
-          <w:p>
-            <w:pPr>
-              <w:jc w:val="center"/>
-            </w:pPr>
-            <w:r>
-              <w:t>Management</w:t>
+              <w:t>Essential e</w:t>
+            </w:r>
+            <w:r>
+              <w:t>mployees</w:t>
+            </w:r>
+            <w:r>
+              <w:t xml:space="preserve"> and their department functions.</w:t>
+            </w:r>
+            <w:r>
+              <w:t xml:space="preserve"> This is used to identify the important organisational components of the system.</w:t>
             </w:r>
           </w:p>
         </w:tc>
@@ -304,7 +371,16 @@
               <w:jc w:val="center"/>
             </w:pPr>
             <w:r>
-              <w:t>Customer orders</w:t>
+              <w:t>Identifying c</w:t>
+            </w:r>
+            <w:r>
+              <w:t>ustomer orders</w:t>
+            </w:r>
+            <w:r>
+              <w:t xml:space="preserve"> and their expected delivery dates.</w:t>
+            </w:r>
+            <w:r>
+              <w:t xml:space="preserve"> This is used to identify and describe important delivery events. </w:t>
             </w:r>
           </w:p>
         </w:tc>
@@ -317,7 +393,16 @@
               <w:jc w:val="center"/>
             </w:pPr>
             <w:r>
-              <w:t xml:space="preserve">Business targets </w:t>
+              <w:t>To ensure reliable b</w:t>
+            </w:r>
+            <w:r>
+              <w:t xml:space="preserve">usiness </w:t>
+            </w:r>
+            <w:r>
+              <w:t>profits.</w:t>
+            </w:r>
+            <w:r>
+              <w:t xml:space="preserve"> </w:t>
             </w:r>
           </w:p>
         </w:tc>
@@ -328,7 +413,7 @@
         </w:trPr>
         <w:tc>
           <w:tcPr>
-            <w:tcW w:w="2160" w:type="dxa"/>
+            <w:tcW w:w="1980" w:type="dxa"/>
             <w:shd w:val="clear" w:color="auto" w:fill="AEAAAA" w:themeFill="background2" w:themeFillShade="BF"/>
           </w:tcPr>
           <w:p>
@@ -350,14 +435,21 @@
         </w:tc>
         <w:tc>
           <w:tcPr>
-            <w:tcW w:w="1882" w:type="dxa"/>
-          </w:tcPr>
-          <w:p>
-            <w:pPr>
-              <w:jc w:val="center"/>
-            </w:pPr>
-            <w:r>
-              <w:t>Company assets</w:t>
+            <w:tcW w:w="2062" w:type="dxa"/>
+          </w:tcPr>
+          <w:p>
+            <w:pPr>
+              <w:jc w:val="center"/>
+            </w:pPr>
+            <w:r>
+              <w:t>Sematic description of the malting processes.</w:t>
+            </w:r>
+            <w:r>
+              <w:t xml:space="preserve"> This is used to define and describe the essential types of information needed </w:t>
+            </w:r>
+            <w:r>
+              <w:lastRenderedPageBreak/>
+              <w:t>for the operation of the business.</w:t>
             </w:r>
           </w:p>
         </w:tc>
@@ -370,8 +462,14 @@
               <w:jc w:val="center"/>
             </w:pPr>
             <w:r>
-              <w:t>Processing techniques for customer needs</w:t>
-            </w:r>
+              <w:lastRenderedPageBreak/>
+              <w:t>Conceptual activity model of the malting processes.</w:t>
+            </w:r>
+            <w:r>
+              <w:t xml:space="preserve"> </w:t>
+            </w:r>
+            <w:bookmarkStart w:id="0" w:name="_GoBack"/>
+            <w:bookmarkEnd w:id="0"/>
           </w:p>
         </w:tc>
         <w:tc>
@@ -383,7 +481,7 @@
               <w:jc w:val="center"/>
             </w:pPr>
             <w:r>
-              <w:t xml:space="preserve">Location of facilities </w:t>
+              <w:t>Structure and relationship between company owned sites.</w:t>
             </w:r>
           </w:p>
         </w:tc>
@@ -396,7 +494,10 @@
               <w:jc w:val="center"/>
             </w:pPr>
             <w:r>
-              <w:t xml:space="preserve">Employee rota  </w:t>
+              <w:t>Production system workflow.</w:t>
+            </w:r>
+            <w:r>
+              <w:t xml:space="preserve"> </w:t>
             </w:r>
           </w:p>
         </w:tc>
@@ -409,7 +510,7 @@
               <w:jc w:val="center"/>
             </w:pPr>
             <w:r>
-              <w:t>Customer demand</w:t>
+              <w:t>Sequence and timelines of production processes.</w:t>
             </w:r>
           </w:p>
         </w:tc>
@@ -422,7 +523,16 @@
               <w:jc w:val="center"/>
             </w:pPr>
             <w:r>
-              <w:t>Business profitability</w:t>
+              <w:t>Meeting b</w:t>
+            </w:r>
+            <w:r>
+              <w:t xml:space="preserve">usiness </w:t>
+            </w:r>
+            <w:r>
+              <w:t>targets</w:t>
+            </w:r>
+            <w:r>
+              <w:t>.</w:t>
             </w:r>
           </w:p>
         </w:tc>
@@ -433,7 +543,7 @@
         </w:trPr>
         <w:tc>
           <w:tcPr>
-            <w:tcW w:w="2160" w:type="dxa"/>
+            <w:tcW w:w="1980" w:type="dxa"/>
             <w:shd w:val="clear" w:color="auto" w:fill="AEAAAA" w:themeFill="background2" w:themeFillShade="BF"/>
           </w:tcPr>
           <w:p>
@@ -455,14 +565,20 @@
         </w:tc>
         <w:tc>
           <w:tcPr>
-            <w:tcW w:w="1882" w:type="dxa"/>
-          </w:tcPr>
-          <w:p>
-            <w:pPr>
-              <w:jc w:val="center"/>
-            </w:pPr>
-            <w:r>
-              <w:t>Optimal system operation</w:t>
+            <w:tcW w:w="2062" w:type="dxa"/>
+          </w:tcPr>
+          <w:p>
+            <w:pPr>
+              <w:jc w:val="center"/>
+            </w:pPr>
+            <w:r>
+              <w:t>Logical data model for</w:t>
+            </w:r>
+            <w:r>
+              <w:t xml:space="preserve"> system </w:t>
+            </w:r>
+            <w:r>
+              <w:t>information.</w:t>
             </w:r>
           </w:p>
         </w:tc>
@@ -475,7 +591,10 @@
               <w:jc w:val="center"/>
             </w:pPr>
             <w:r>
-              <w:t xml:space="preserve">Optimal technique for order specifications </w:t>
+              <w:t xml:space="preserve">Application architecture with </w:t>
+            </w:r>
+            <w:r>
+              <w:t>function and user views.</w:t>
             </w:r>
           </w:p>
         </w:tc>
@@ -488,7 +607,7 @@
               <w:jc w:val="center"/>
             </w:pPr>
             <w:r>
-              <w:t>Location for optimal production</w:t>
+              <w:t>Connectivity and distributed system architecture.</w:t>
             </w:r>
           </w:p>
         </w:tc>
@@ -501,15 +620,7 @@
               <w:jc w:val="center"/>
             </w:pPr>
             <w:r>
-              <w:t>Employees,</w:t>
-            </w:r>
-          </w:p>
-          <w:p>
-            <w:pPr>
-              <w:jc w:val="center"/>
-            </w:pPr>
-            <w:r>
-              <w:t>Management</w:t>
+              <w:t>Production system human interface architecture.</w:t>
             </w:r>
           </w:p>
         </w:tc>
@@ -522,7 +633,7 @@
               <w:jc w:val="center"/>
             </w:pPr>
             <w:r>
-              <w:t>Order schedule</w:t>
+              <w:t>Production stages and process components.</w:t>
             </w:r>
           </w:p>
         </w:tc>
@@ -535,7 +646,10 @@
               <w:jc w:val="center"/>
             </w:pPr>
             <w:r>
-              <w:t xml:space="preserve">Order fulfilment </w:t>
+              <w:t>System functional requirements.</w:t>
+            </w:r>
+            <w:r>
+              <w:t xml:space="preserve"> </w:t>
             </w:r>
           </w:p>
         </w:tc>
@@ -546,7 +660,7 @@
         </w:trPr>
         <w:tc>
           <w:tcPr>
-            <w:tcW w:w="2160" w:type="dxa"/>
+            <w:tcW w:w="1980" w:type="dxa"/>
             <w:shd w:val="clear" w:color="auto" w:fill="AEAAAA" w:themeFill="background2" w:themeFillShade="BF"/>
           </w:tcPr>
           <w:p>
@@ -568,14 +682,17 @@
         </w:tc>
         <w:tc>
           <w:tcPr>
-            <w:tcW w:w="1882" w:type="dxa"/>
-          </w:tcPr>
-          <w:p>
-            <w:pPr>
-              <w:jc w:val="center"/>
-            </w:pPr>
-            <w:r>
-              <w:t xml:space="preserve">Practical system operation </w:t>
+            <w:tcW w:w="2062" w:type="dxa"/>
+          </w:tcPr>
+          <w:p>
+            <w:pPr>
+              <w:jc w:val="center"/>
+            </w:pPr>
+            <w:r>
+              <w:t xml:space="preserve">Practical </w:t>
+            </w:r>
+            <w:r>
+              <w:t>data model for system information.</w:t>
             </w:r>
           </w:p>
         </w:tc>
@@ -588,7 +705,7 @@
               <w:jc w:val="center"/>
             </w:pPr>
             <w:r>
-              <w:t>Production plan based of expected outcome</w:t>
+              <w:t>System design, language spec and structure charts.</w:t>
             </w:r>
           </w:p>
         </w:tc>
@@ -601,13 +718,7 @@
               <w:jc w:val="center"/>
             </w:pPr>
             <w:r>
-              <w:t xml:space="preserve">Ideal location for efficient and </w:t>
-            </w:r>
-            <w:r>
-              <w:t>high-quality</w:t>
-            </w:r>
-            <w:r>
-              <w:t xml:space="preserve"> production</w:t>
+              <w:t>System information network architecture.</w:t>
             </w:r>
           </w:p>
         </w:tc>
@@ -620,7 +731,7 @@
               <w:jc w:val="center"/>
             </w:pPr>
             <w:r>
-              <w:t>Employee rota</w:t>
+              <w:t>Production system human interface description.</w:t>
             </w:r>
           </w:p>
         </w:tc>
@@ -633,7 +744,7 @@
               <w:jc w:val="center"/>
             </w:pPr>
             <w:r>
-              <w:t>Order schedule</w:t>
+              <w:t>Production system control structures.</w:t>
             </w:r>
           </w:p>
         </w:tc>
@@ -646,7 +757,7 @@
               <w:jc w:val="center"/>
             </w:pPr>
             <w:r>
-              <w:t>Production guidelines</w:t>
+              <w:t>System operational requirements.</w:t>
             </w:r>
           </w:p>
         </w:tc>
@@ -657,7 +768,7 @@
         </w:trPr>
         <w:tc>
           <w:tcPr>
-            <w:tcW w:w="2160" w:type="dxa"/>
+            <w:tcW w:w="1980" w:type="dxa"/>
             <w:shd w:val="clear" w:color="auto" w:fill="AEAAAA" w:themeFill="background2" w:themeFillShade="BF"/>
           </w:tcPr>
           <w:p>
@@ -679,14 +790,14 @@
         </w:tc>
         <w:tc>
           <w:tcPr>
-            <w:tcW w:w="1882" w:type="dxa"/>
-          </w:tcPr>
-          <w:p>
-            <w:pPr>
-              <w:jc w:val="center"/>
-            </w:pPr>
-            <w:r>
-              <w:t xml:space="preserve">Prepare vessels/kilns </w:t>
+            <w:tcW w:w="2062" w:type="dxa"/>
+          </w:tcPr>
+          <w:p>
+            <w:pPr>
+              <w:jc w:val="center"/>
+            </w:pPr>
+            <w:r>
+              <w:t>System information metadata.</w:t>
             </w:r>
           </w:p>
         </w:tc>
@@ -699,7 +810,7 @@
               <w:jc w:val="center"/>
             </w:pPr>
             <w:r>
-              <w:t>Production plan</w:t>
+              <w:t>Descriptions for component level applications.</w:t>
             </w:r>
           </w:p>
         </w:tc>
@@ -712,7 +823,7 @@
               <w:jc w:val="center"/>
             </w:pPr>
             <w:r>
-              <w:t>Location of grains</w:t>
+              <w:t>Physical data network components, addresses and communication protocols.</w:t>
             </w:r>
           </w:p>
         </w:tc>
@@ -725,7 +836,7 @@
               <w:jc w:val="center"/>
             </w:pPr>
             <w:r>
-              <w:t xml:space="preserve">Production security </w:t>
+              <w:t>System architecture and operations.</w:t>
             </w:r>
           </w:p>
         </w:tc>
@@ -738,7 +849,7 @@
               <w:jc w:val="center"/>
             </w:pPr>
             <w:r>
-              <w:t>Stage completion</w:t>
+              <w:t>Production process timing descriptions.</w:t>
             </w:r>
           </w:p>
         </w:tc>
@@ -751,7 +862,7 @@
               <w:jc w:val="center"/>
             </w:pPr>
             <w:r>
-              <w:t>Strategy based on grain, time and location</w:t>
+              <w:t>Technical requirements.</w:t>
             </w:r>
           </w:p>
         </w:tc>
@@ -762,7 +873,7 @@
         </w:trPr>
         <w:tc>
           <w:tcPr>
-            <w:tcW w:w="2160" w:type="dxa"/>
+            <w:tcW w:w="1980" w:type="dxa"/>
             <w:shd w:val="clear" w:color="auto" w:fill="AEAAAA" w:themeFill="background2" w:themeFillShade="BF"/>
           </w:tcPr>
           <w:p>
@@ -784,17 +895,53 @@
         </w:tc>
         <w:tc>
           <w:tcPr>
-            <w:tcW w:w="1882" w:type="dxa"/>
-          </w:tcPr>
-          <w:p>
-            <w:pPr>
-              <w:jc w:val="center"/>
-            </w:pPr>
-            <w:r>
-              <w:t>G</w:t>
-            </w:r>
-            <w:r>
-              <w:t>rains</w:t>
+            <w:tcW w:w="2062" w:type="dxa"/>
+          </w:tcPr>
+          <w:p>
+            <w:pPr>
+              <w:jc w:val="center"/>
+            </w:pPr>
+            <w:r>
+              <w:t xml:space="preserve">Functioning machinery, knowledge base. </w:t>
+            </w:r>
+          </w:p>
+        </w:tc>
+        <w:tc>
+          <w:tcPr>
+            <w:tcW w:w="2566" w:type="dxa"/>
+          </w:tcPr>
+          <w:p>
+            <w:pPr>
+              <w:jc w:val="center"/>
+            </w:pPr>
+            <w:r>
+              <w:t>User and system documentation.</w:t>
+            </w:r>
+          </w:p>
+        </w:tc>
+        <w:tc>
+          <w:tcPr>
+            <w:tcW w:w="1815" w:type="dxa"/>
+          </w:tcPr>
+          <w:p>
+            <w:pPr>
+              <w:jc w:val="center"/>
+            </w:pPr>
+            <w:r>
+              <w:t>Operating processes communication network.</w:t>
+            </w:r>
+          </w:p>
+        </w:tc>
+        <w:tc>
+          <w:tcPr>
+            <w:tcW w:w="1863" w:type="dxa"/>
+          </w:tcPr>
+          <w:p>
+            <w:pPr>
+              <w:jc w:val="center"/>
+            </w:pPr>
+            <w:r>
+              <w:t>System user information.</w:t>
             </w:r>
             <w:r>
               <w:t xml:space="preserve"> </w:t>
@@ -803,45 +950,6 @@
         </w:tc>
         <w:tc>
           <w:tcPr>
-            <w:tcW w:w="2566" w:type="dxa"/>
-          </w:tcPr>
-          <w:p>
-            <w:pPr>
-              <w:jc w:val="center"/>
-            </w:pPr>
-            <w:r>
-              <w:t>Malting process</w:t>
-            </w:r>
-          </w:p>
-        </w:tc>
-        <w:tc>
-          <w:tcPr>
-            <w:tcW w:w="1815" w:type="dxa"/>
-          </w:tcPr>
-          <w:p>
-            <w:pPr>
-              <w:jc w:val="center"/>
-            </w:pPr>
-            <w:r>
-              <w:t>Main production site</w:t>
-            </w:r>
-          </w:p>
-        </w:tc>
-        <w:tc>
-          <w:tcPr>
-            <w:tcW w:w="1863" w:type="dxa"/>
-          </w:tcPr>
-          <w:p>
-            <w:pPr>
-              <w:jc w:val="center"/>
-            </w:pPr>
-            <w:r>
-              <w:t xml:space="preserve">Employees, management </w:t>
-            </w:r>
-          </w:p>
-        </w:tc>
-        <w:tc>
-          <w:tcPr>
             <w:tcW w:w="1619" w:type="dxa"/>
           </w:tcPr>
           <w:p>
@@ -849,7 +957,13 @@
               <w:jc w:val="center"/>
             </w:pPr>
             <w:r>
-              <w:t>Production schedule</w:t>
+              <w:t xml:space="preserve">Production </w:t>
+            </w:r>
+            <w:r>
+              <w:t xml:space="preserve">operations </w:t>
+            </w:r>
+            <w:r>
+              <w:t>schedule</w:t>
             </w:r>
           </w:p>
         </w:tc>
@@ -862,10 +976,7 @@
               <w:jc w:val="center"/>
             </w:pPr>
             <w:r>
-              <w:t xml:space="preserve">Prepared </w:t>
-            </w:r>
-            <w:r>
-              <w:t>staff and equipment</w:t>
+              <w:t>Technology operational requirements.</w:t>
             </w:r>
           </w:p>
         </w:tc>
@@ -877,8 +988,6 @@
           <w:vertAlign w:val="subscript"/>
         </w:rPr>
       </w:pPr>
-      <w:bookmarkStart w:id="0" w:name="_GoBack"/>
-      <w:bookmarkEnd w:id="0"/>
     </w:p>
     <w:sectPr>
       <w:headerReference w:type="default" r:id="rId6"/>

</xml_diff>

<commit_message>
zachman modification complete, V2.0
</commit_message>
<xml_diff>
--- a/maltings zachman.docx
+++ b/maltings zachman.docx
@@ -393,7 +393,16 @@
               <w:jc w:val="center"/>
             </w:pPr>
             <w:r>
-              <w:t>To ensure reliable b</w:t>
+              <w:t>E</w:t>
+            </w:r>
+            <w:r>
+              <w:t>nsur</w:t>
+            </w:r>
+            <w:r>
+              <w:t xml:space="preserve">ing </w:t>
+            </w:r>
+            <w:r>
+              <w:t>reliable b</w:t>
             </w:r>
             <w:r>
               <w:t xml:space="preserve">usiness </w:t>
@@ -403,6 +412,9 @@
             </w:r>
             <w:r>
               <w:t xml:space="preserve"> </w:t>
+            </w:r>
+            <w:r>
+              <w:t>Scoping out business boundaries.</w:t>
             </w:r>
           </w:p>
         </w:tc>
@@ -468,8 +480,15 @@
             <w:r>
               <w:t xml:space="preserve"> </w:t>
             </w:r>
-            <w:bookmarkStart w:id="0" w:name="_GoBack"/>
-            <w:bookmarkEnd w:id="0"/>
+            <w:r>
+              <w:t xml:space="preserve">This is used to identify and describe </w:t>
+            </w:r>
+            <w:r>
+              <w:t>important</w:t>
+            </w:r>
+            <w:r>
+              <w:t xml:space="preserve"> processes, storage and delivery actions.  </w:t>
+            </w:r>
           </w:p>
         </w:tc>
         <w:tc>
@@ -499,6 +518,12 @@
             <w:r>
               <w:t xml:space="preserve"> </w:t>
             </w:r>
+            <w:r>
+              <w:t>This is used to identify and define the role of anybody involved.</w:t>
+            </w:r>
+            <w:r>
+              <w:t xml:space="preserve"> </w:t>
+            </w:r>
           </w:p>
         </w:tc>
         <w:tc>
@@ -512,6 +537,16 @@
             <w:r>
               <w:t>Sequence and timelines of production processes.</w:t>
             </w:r>
+            <w:r>
+              <w:t xml:space="preserve"> This is used to determine the</w:t>
+            </w:r>
+            <w:r>
+              <w:t xml:space="preserve"> order and timing of the </w:t>
+            </w:r>
+            <w:r>
+              <w:lastRenderedPageBreak/>
+              <w:t>important processes.</w:t>
+            </w:r>
           </w:p>
         </w:tc>
         <w:tc>
@@ -523,7 +558,11 @@
               <w:jc w:val="center"/>
             </w:pPr>
             <w:r>
-              <w:t>Meeting b</w:t>
+              <w:lastRenderedPageBreak/>
+              <w:t>Identifying and understanding</w:t>
+            </w:r>
+            <w:r>
+              <w:t xml:space="preserve"> b</w:t>
             </w:r>
             <w:r>
               <w:t xml:space="preserve">usiness </w:t>
@@ -532,7 +571,13 @@
               <w:t>targets</w:t>
             </w:r>
             <w:r>
+              <w:t xml:space="preserve"> and objectives</w:t>
+            </w:r>
+            <w:r>
               <w:t>.</w:t>
+            </w:r>
+            <w:r>
+              <w:t xml:space="preserve"> </w:t>
             </w:r>
           </w:p>
         </w:tc>
@@ -580,6 +625,15 @@
             <w:r>
               <w:t>information.</w:t>
             </w:r>
+            <w:r>
+              <w:t xml:space="preserve"> This is used to describe the methods used to create a logical data model, or </w:t>
+            </w:r>
+            <w:r>
+              <w:t>a</w:t>
+            </w:r>
+            <w:r>
+              <w:t xml:space="preserve"> non-technical description of the data used for production. </w:t>
+            </w:r>
           </w:p>
         </w:tc>
         <w:tc>
@@ -596,6 +650,12 @@
             <w:r>
               <w:t>function and user views.</w:t>
             </w:r>
+            <w:r>
+              <w:t xml:space="preserve"> This is used to describe the </w:t>
+            </w:r>
+            <w:r>
+              <w:t>software structure within production processes.</w:t>
+            </w:r>
           </w:p>
         </w:tc>
         <w:tc>
@@ -609,6 +669,9 @@
             <w:r>
               <w:t>Connectivity and distributed system architecture.</w:t>
             </w:r>
+            <w:r>
+              <w:t xml:space="preserve"> This is used to describe the communication architecture.</w:t>
+            </w:r>
           </w:p>
         </w:tc>
         <w:tc>
@@ -622,6 +685,9 @@
             <w:r>
               <w:t>Production system human interface architecture.</w:t>
             </w:r>
+            <w:r>
+              <w:t xml:space="preserve"> This can be used to detail the architecture for the interaction of people with the production system.  </w:t>
+            </w:r>
           </w:p>
         </w:tc>
         <w:tc>
@@ -634,6 +700,12 @@
             </w:pPr>
             <w:r>
               <w:t>Production stages and process components.</w:t>
+            </w:r>
+            <w:r>
+              <w:t xml:space="preserve"> </w:t>
+            </w:r>
+            <w:r>
+              <w:t>This is used to detail the methods used to describe processes and event sequences.</w:t>
             </w:r>
           </w:p>
         </w:tc>
@@ -694,6 +766,18 @@
             <w:r>
               <w:t>data model for system information.</w:t>
             </w:r>
+            <w:r>
+              <w:t xml:space="preserve">  </w:t>
+            </w:r>
+            <w:r>
+              <w:t xml:space="preserve">This is used to describe the methods used to create a </w:t>
+            </w:r>
+            <w:r>
+              <w:t>practical</w:t>
+            </w:r>
+            <w:r>
+              <w:t xml:space="preserve"> data model, or a non-technical description of the data used for production.</w:t>
+            </w:r>
           </w:p>
         </w:tc>
         <w:tc>
@@ -707,6 +791,9 @@
             <w:r>
               <w:t>System design, language spec and structure charts.</w:t>
             </w:r>
+            <w:r>
+              <w:t xml:space="preserve"> This is used to identify the technical design of the information system with structure, language and communication parts included.</w:t>
+            </w:r>
           </w:p>
         </w:tc>
         <w:tc>
@@ -720,6 +807,9 @@
             <w:r>
               <w:t>System information network architecture.</w:t>
             </w:r>
+            <w:r>
+              <w:t xml:space="preserve"> This is used to detail the technical network architecture of the information system.</w:t>
+            </w:r>
           </w:p>
         </w:tc>
         <w:tc>
@@ -733,6 +823,9 @@
             <w:r>
               <w:t>Production system human interface description.</w:t>
             </w:r>
+            <w:r>
+              <w:t xml:space="preserve"> This is used to represent technical descriptions of the interactions of people with the production system.</w:t>
+            </w:r>
           </w:p>
         </w:tc>
         <w:tc>
@@ -746,6 +839,9 @@
             <w:r>
               <w:t>Production system control structures.</w:t>
             </w:r>
+            <w:r>
+              <w:t xml:space="preserve"> This is used to create a technical design of the information system control and timing structures.</w:t>
+            </w:r>
           </w:p>
         </w:tc>
         <w:tc>
@@ -758,6 +854,9 @@
             </w:pPr>
             <w:r>
               <w:t>System operational requirements.</w:t>
+            </w:r>
+            <w:r>
+              <w:t xml:space="preserve"> </w:t>
             </w:r>
           </w:p>
         </w:tc>
@@ -799,6 +898,12 @@
             <w:r>
               <w:t>System information metadata.</w:t>
             </w:r>
+            <w:r>
+              <w:t xml:space="preserve"> This is used to highlight the physical </w:t>
+            </w:r>
+            <w:r>
+              <w:t>data, fields and addresses.</w:t>
+            </w:r>
           </w:p>
         </w:tc>
         <w:tc>
@@ -812,6 +917,9 @@
             <w:r>
               <w:t>Descriptions for component level applications.</w:t>
             </w:r>
+            <w:r>
+              <w:t xml:space="preserve"> This is used to describe the scripts for component level applications in the information system.</w:t>
+            </w:r>
           </w:p>
         </w:tc>
         <w:tc>
@@ -823,7 +931,17 @@
               <w:jc w:val="center"/>
             </w:pPr>
             <w:r>
-              <w:t>Physical data network components, addresses and communication protocols.</w:t>
+              <w:t>Physical data network component addresses</w:t>
+            </w:r>
+            <w:r>
+              <w:t xml:space="preserve"> and communication protocols.</w:t>
+            </w:r>
+            <w:r>
+              <w:t xml:space="preserve"> This is used to describe the physical </w:t>
+            </w:r>
+            <w:r>
+              <w:lastRenderedPageBreak/>
+              <w:t>network components.</w:t>
             </w:r>
           </w:p>
         </w:tc>
@@ -836,8 +954,16 @@
               <w:jc w:val="center"/>
             </w:pPr>
             <w:r>
+              <w:lastRenderedPageBreak/>
               <w:t>System architecture and operations.</w:t>
             </w:r>
+            <w:r>
+              <w:t xml:space="preserve"> This is used to identify the people and their access to specific areas of </w:t>
+            </w:r>
+            <w:r>
+              <w:lastRenderedPageBreak/>
+              <w:t>the production system.</w:t>
+            </w:r>
           </w:p>
         </w:tc>
         <w:tc>
@@ -849,8 +975,16 @@
               <w:jc w:val="center"/>
             </w:pPr>
             <w:r>
+              <w:lastRenderedPageBreak/>
               <w:t>Production process timing descriptions.</w:t>
             </w:r>
+            <w:r>
+              <w:t xml:space="preserve"> This is used to highlight the timing descriptions of the </w:t>
+            </w:r>
+            <w:r>
+              <w:lastRenderedPageBreak/>
+              <w:t>components of the production system.</w:t>
+            </w:r>
           </w:p>
         </w:tc>
         <w:tc>
@@ -862,6 +996,7 @@
               <w:jc w:val="center"/>
             </w:pPr>
             <w:r>
+              <w:lastRenderedPageBreak/>
               <w:t>Technical requirements.</w:t>
             </w:r>
           </w:p>
@@ -902,7 +1037,18 @@
               <w:jc w:val="center"/>
             </w:pPr>
             <w:r>
-              <w:t xml:space="preserve">Functioning machinery, knowledge base. </w:t>
+              <w:t>Functioning machinery, knowledge base.</w:t>
+            </w:r>
+            <w:r>
+              <w:t xml:space="preserve"> </w:t>
+            </w:r>
+            <w:r>
+              <w:t>This is used to describe the production information.</w:t>
+            </w:r>
+            <w:bookmarkStart w:id="0" w:name="_GoBack"/>
+            <w:bookmarkEnd w:id="0"/>
+            <w:r>
+              <w:t xml:space="preserve"> </w:t>
             </w:r>
           </w:p>
         </w:tc>
@@ -917,6 +1063,9 @@
             <w:r>
               <w:t>User and system documentation.</w:t>
             </w:r>
+            <w:r>
+              <w:t xml:space="preserve"> This is used to show that activities of the production. </w:t>
+            </w:r>
           </w:p>
         </w:tc>
         <w:tc>
@@ -964,6 +1113,9 @@
             </w:r>
             <w:r>
               <w:t>schedule</w:t>
+            </w:r>
+            <w:r>
+              <w:t>. This is used to highlight the schedule of tasks and operations within the production.</w:t>
             </w:r>
           </w:p>
         </w:tc>

</xml_diff>

<commit_message>
simple verison of bpmn completed and enterprise decription inthe zachman doc expanded
</commit_message>
<xml_diff>
--- a/maltings zachman.docx
+++ b/maltings zachman.docx
@@ -1,28 +1,85 @@
 
 <file path=word/document.xml><?xml version="1.0" encoding="utf-8"?>
-<w:document xmlns:wpc="http://schemas.microsoft.com/office/word/2010/wordprocessingCanvas" xmlns:cx="http://schemas.microsoft.com/office/drawing/2014/chartex" xmlns:cx1="http://schemas.microsoft.com/office/drawing/2015/9/8/chartex" xmlns:cx2="http://schemas.microsoft.com/office/drawing/2015/10/21/chartex" xmlns:cx3="http://schemas.microsoft.com/office/drawing/2016/5/9/chartex" xmlns:cx4="http://schemas.microsoft.com/office/drawing/2016/5/10/chartex" xmlns:cx5="http://schemas.microsoft.com/office/drawing/2016/5/11/chartex" xmlns:cx6="http://schemas.microsoft.com/office/drawing/2016/5/12/chartex" xmlns:cx7="http://schemas.microsoft.com/office/drawing/2016/5/13/chartex" xmlns:cx8="http://schemas.microsoft.com/office/drawing/2016/5/14/chartex" xmlns:mc="http://schemas.openxmlformats.org/markup-compatibility/2006" xmlns:aink="http://schemas.microsoft.com/office/drawing/2016/ink" xmlns:am3d="http://schemas.microsoft.com/office/drawing/2017/model3d" xmlns:o="urn:schemas-microsoft-com:office:office" xmlns:r="http://schemas.openxmlformats.org/officeDocument/2006/relationships" xmlns:m="http://schemas.openxmlformats.org/officeDocument/2006/math" xmlns:v="urn:schemas-microsoft-com:vml" xmlns:wp14="http://schemas.microsoft.com/office/word/2010/wordprocessingDrawing" xmlns:wp="http://schemas.openxmlformats.org/drawingml/2006/wordprocessingDrawing" xmlns:w10="urn:schemas-microsoft-com:office:word" xmlns:w="http://schemas.openxmlformats.org/wordprocessingml/2006/main" xmlns:w14="http://schemas.microsoft.com/office/word/2010/wordml" xmlns:w15="http://schemas.microsoft.com/office/word/2012/wordml" xmlns:w16cid="http://schemas.microsoft.com/office/word/2016/wordml/cid" xmlns:w16se="http://schemas.microsoft.com/office/word/2015/wordml/symex" xmlns:wpg="http://schemas.microsoft.com/office/word/2010/wordprocessingGroup" xmlns:wpi="http://schemas.microsoft.com/office/word/2010/wordprocessingInk" xmlns:wne="http://schemas.microsoft.com/office/word/2006/wordml" xmlns:wps="http://schemas.microsoft.com/office/word/2010/wordprocessingShape" mc:Ignorable="w14 w15 w16se w16cid wp14">
+<w:document xmlns:wpc="http://schemas.microsoft.com/office/word/2010/wordprocessingCanvas" xmlns:cx="http://schemas.microsoft.com/office/drawing/2014/chartex" xmlns:cx1="http://schemas.microsoft.com/office/drawing/2015/9/8/chartex" xmlns:cx2="http://schemas.microsoft.com/office/drawing/2015/10/21/chartex" xmlns:cx3="http://schemas.microsoft.com/office/drawing/2016/5/9/chartex" xmlns:cx4="http://schemas.microsoft.com/office/drawing/2016/5/10/chartex" xmlns:cx5="http://schemas.microsoft.com/office/drawing/2016/5/11/chartex" xmlns:cx6="http://schemas.microsoft.com/office/drawing/2016/5/12/chartex" xmlns:cx7="http://schemas.microsoft.com/office/drawing/2016/5/13/chartex" xmlns:cx8="http://schemas.microsoft.com/office/drawing/2016/5/14/chartex" xmlns:mc="http://schemas.openxmlformats.org/markup-compatibility/2006" xmlns:aink="http://schemas.microsoft.com/office/drawing/2016/ink" xmlns:am3d="http://schemas.microsoft.com/office/drawing/2017/model3d" xmlns:o="urn:schemas-microsoft-com:office:office" xmlns:r="http://schemas.openxmlformats.org/officeDocument/2006/relationships" xmlns:m="http://schemas.openxmlformats.org/officeDocument/2006/math" xmlns:v="urn:schemas-microsoft-com:vml" xmlns:wp14="http://schemas.microsoft.com/office/word/2010/wordprocessingDrawing" xmlns:wp="http://schemas.openxmlformats.org/drawingml/2006/wordprocessingDrawing" xmlns:w10="urn:schemas-microsoft-com:office:word" xmlns:w="http://schemas.openxmlformats.org/wordprocessingml/2006/main" xmlns:w14="http://schemas.microsoft.com/office/word/2010/wordml" xmlns:w15="http://schemas.microsoft.com/office/word/2012/wordml" xmlns:w16cex="http://schemas.microsoft.com/office/word/2018/wordml/cex" xmlns:w16cid="http://schemas.microsoft.com/office/word/2016/wordml/cid" xmlns:w16="http://schemas.microsoft.com/office/word/2018/wordml" xmlns:w16se="http://schemas.microsoft.com/office/word/2015/wordml/symex" xmlns:wpg="http://schemas.microsoft.com/office/word/2010/wordprocessingGroup" xmlns:wpi="http://schemas.microsoft.com/office/word/2010/wordprocessingInk" xmlns:wne="http://schemas.microsoft.com/office/word/2006/wordml" xmlns:wps="http://schemas.microsoft.com/office/word/2010/wordprocessingShape" mc:Ignorable="w14 w15 w16se w16cid w16 w16cex wp14">
   <w:body>
     <w:p>
       <w:r>
-        <w:t>A maltings is an area that takes cereal grains and converts them into malt by the process of soaking the grains in water to trigger sprouting</w:t>
-      </w:r>
-      <w:r>
-        <w:t xml:space="preserve"> in a “steeping vessel”</w:t>
+        <w:t xml:space="preserve">A maltings is an area that takes cereal grains and converts them into malt by the </w:t>
+      </w:r>
+      <w:r>
+        <w:t xml:space="preserve">automated </w:t>
+      </w:r>
+      <w:r>
+        <w:t xml:space="preserve">process of soaking </w:t>
+      </w:r>
+      <w:r>
+        <w:t xml:space="preserve">and rousing </w:t>
+      </w:r>
+      <w:r>
+        <w:t>the grains in water to trigger sprouting</w:t>
       </w:r>
       <w:r>
         <w:t xml:space="preserve"> </w:t>
       </w:r>
       <w:r>
-        <w:t>followed by the “germination” process,</w:t>
+        <w:t xml:space="preserve">in a </w:t>
+      </w:r>
+      <w:r>
+        <w:t xml:space="preserve">process called </w:t>
+      </w:r>
+      <w:r>
+        <w:t>“steeping</w:t>
+      </w:r>
+      <w:r>
+        <w:t>”</w:t>
+      </w:r>
+      <w:r>
+        <w:t xml:space="preserve"> </w:t>
+      </w:r>
+      <w:r>
+        <w:t>followed by the “germination” process</w:t>
+      </w:r>
+      <w:r>
+        <w:t xml:space="preserve"> where the grain sits in heat and gets turned twice a day for four days to develop enzymes important to brewing</w:t>
+      </w:r>
+      <w:r>
+        <w:t>,</w:t>
       </w:r>
       <w:r>
         <w:t xml:space="preserve"> then drying it</w:t>
       </w:r>
       <w:r>
-        <w:t xml:space="preserve"> in “kilning vessel”</w:t>
-      </w:r>
-      <w:r>
-        <w:t xml:space="preserve"> to stop further growth. The malt is then past to a brewery for beer and whiskies but also has uses in certain foods. </w:t>
+        <w:t xml:space="preserve"> in</w:t>
+      </w:r>
+      <w:r>
+        <w:t xml:space="preserve"> three stages in</w:t>
+      </w:r>
+      <w:r>
+        <w:t xml:space="preserve"> the</w:t>
+      </w:r>
+      <w:r>
+        <w:t xml:space="preserve"> “</w:t>
+      </w:r>
+      <w:r>
+        <w:t>GKV (germination killing vessel)</w:t>
+      </w:r>
+      <w:r>
+        <w:t>”</w:t>
+      </w:r>
+      <w:r>
+        <w:t xml:space="preserve">. The first stage is “Free drying”, the grains are kept at a low temperature with high air content in the vessel, this removes moisture from the outside of the grain. The second stage is called “Break point”, this stage increases the temperature and reduces air flow to further remove moisture </w:t>
+      </w:r>
+      <w:r>
+        <w:t>from the grains. The third step is called “Curing”, the temperature is set high with reduced air flow to drive out the moisture inside the grains. The steeping, germination and killing processes can be adjusted t</w:t>
+      </w:r>
+      <w:r>
+        <w:t xml:space="preserve">o </w:t>
+      </w:r>
+      <w:r>
+        <w:t>produce the required style of malt</w:t>
+      </w:r>
+      <w:r>
+        <w:t xml:space="preserve">. The malt is then past to a brewery for beer and whiskies but also has uses in certain foods. </w:t>
       </w:r>
       <w:r>
         <w:t>The role of the information systems in the enterprise is used to control</w:t>
@@ -37,24 +94,33 @@
         <w:t xml:space="preserve">2 </w:t>
       </w:r>
       <w:r>
-        <w:t>levels in the germination process and the time spent in the kilning process.</w:t>
-      </w:r>
+        <w:t>levels in the</w:t>
+      </w:r>
+      <w:r>
+        <w:t xml:space="preserve"> “air rest” process in the steep</w:t>
+      </w:r>
+      <w:r>
+        <w:t xml:space="preserve"> and the time spent in the kilning process.</w:t>
+      </w:r>
+    </w:p>
+    <w:p>
+      <w:bookmarkStart w:id="0" w:name="_GoBack"/>
+      <w:bookmarkEnd w:id="0"/>
     </w:p>
     <w:tbl>
       <w:tblPr>
         <w:tblStyle w:val="TableGrid"/>
-        <w:tblpPr w:leftFromText="180" w:rightFromText="180" w:vertAnchor="page" w:horzAnchor="margin" w:tblpXSpec="center" w:tblpY="4033"/>
-        <w:tblW w:w="13690" w:type="dxa"/>
+        <w:tblW w:w="14879" w:type="dxa"/>
         <w:tblLook w:val="04A0" w:firstRow="1" w:lastRow="0" w:firstColumn="1" w:lastColumn="0" w:noHBand="0" w:noVBand="1"/>
       </w:tblPr>
       <w:tblGrid>
-        <w:gridCol w:w="1980"/>
-        <w:gridCol w:w="2062"/>
+        <w:gridCol w:w="1838"/>
+        <w:gridCol w:w="2918"/>
         <w:gridCol w:w="2566"/>
         <w:gridCol w:w="1815"/>
         <w:gridCol w:w="1863"/>
-        <w:gridCol w:w="1619"/>
-        <w:gridCol w:w="1785"/>
+        <w:gridCol w:w="2178"/>
+        <w:gridCol w:w="1701"/>
       </w:tblGrid>
       <w:tr>
         <w:trPr>
@@ -62,17 +128,17 @@
         </w:trPr>
         <w:tc>
           <w:tcPr>
-            <w:tcW w:w="1980" w:type="dxa"/>
-          </w:tcPr>
-          <w:p>
-            <w:pPr>
-              <w:jc w:val="center"/>
-            </w:pPr>
-          </w:p>
-        </w:tc>
-        <w:tc>
-          <w:tcPr>
-            <w:tcW w:w="2062" w:type="dxa"/>
+            <w:tcW w:w="1838" w:type="dxa"/>
+          </w:tcPr>
+          <w:p>
+            <w:pPr>
+              <w:jc w:val="center"/>
+            </w:pPr>
+          </w:p>
+        </w:tc>
+        <w:tc>
+          <w:tcPr>
+            <w:tcW w:w="2918" w:type="dxa"/>
             <w:shd w:val="clear" w:color="auto" w:fill="AEAAAA" w:themeFill="background2" w:themeFillShade="BF"/>
           </w:tcPr>
           <w:p>
@@ -166,7 +232,7 @@
         </w:tc>
         <w:tc>
           <w:tcPr>
-            <w:tcW w:w="1619" w:type="dxa"/>
+            <w:tcW w:w="2178" w:type="dxa"/>
             <w:shd w:val="clear" w:color="auto" w:fill="AEAAAA" w:themeFill="background2" w:themeFillShade="BF"/>
           </w:tcPr>
           <w:p>
@@ -188,7 +254,7 @@
         </w:tc>
         <w:tc>
           <w:tcPr>
-            <w:tcW w:w="1785" w:type="dxa"/>
+            <w:tcW w:w="1701" w:type="dxa"/>
             <w:shd w:val="clear" w:color="auto" w:fill="AEAAAA" w:themeFill="background2" w:themeFillShade="BF"/>
           </w:tcPr>
           <w:p>
@@ -215,7 +281,7 @@
         </w:trPr>
         <w:tc>
           <w:tcPr>
-            <w:tcW w:w="1980" w:type="dxa"/>
+            <w:tcW w:w="1838" w:type="dxa"/>
             <w:shd w:val="clear" w:color="auto" w:fill="AEAAAA" w:themeFill="background2" w:themeFillShade="BF"/>
           </w:tcPr>
           <w:p>
@@ -237,7 +303,7 @@
         </w:tc>
         <w:tc>
           <w:tcPr>
-            <w:tcW w:w="2062" w:type="dxa"/>
+            <w:tcW w:w="2918" w:type="dxa"/>
           </w:tcPr>
           <w:p>
             <w:pPr>
@@ -364,7 +430,7 @@
         </w:tc>
         <w:tc>
           <w:tcPr>
-            <w:tcW w:w="1619" w:type="dxa"/>
+            <w:tcW w:w="2178" w:type="dxa"/>
           </w:tcPr>
           <w:p>
             <w:pPr>
@@ -386,7 +452,7 @@
         </w:tc>
         <w:tc>
           <w:tcPr>
-            <w:tcW w:w="1785" w:type="dxa"/>
+            <w:tcW w:w="1701" w:type="dxa"/>
           </w:tcPr>
           <w:p>
             <w:pPr>
@@ -425,7 +491,7 @@
         </w:trPr>
         <w:tc>
           <w:tcPr>
-            <w:tcW w:w="1980" w:type="dxa"/>
+            <w:tcW w:w="1838" w:type="dxa"/>
             <w:shd w:val="clear" w:color="auto" w:fill="AEAAAA" w:themeFill="background2" w:themeFillShade="BF"/>
           </w:tcPr>
           <w:p>
@@ -447,7 +513,7 @@
         </w:tc>
         <w:tc>
           <w:tcPr>
-            <w:tcW w:w="2062" w:type="dxa"/>
+            <w:tcW w:w="2918" w:type="dxa"/>
           </w:tcPr>
           <w:p>
             <w:pPr>
@@ -457,11 +523,7 @@
               <w:t>Sematic description of the malting processes.</w:t>
             </w:r>
             <w:r>
-              <w:t xml:space="preserve"> This is used to define and describe the essential types of information needed </w:t>
-            </w:r>
-            <w:r>
-              <w:lastRenderedPageBreak/>
-              <w:t>for the operation of the business.</w:t>
+              <w:t xml:space="preserve"> This is used to define and describe the essential types of information needed for the operation of the business.</w:t>
             </w:r>
           </w:p>
         </w:tc>
@@ -474,7 +536,6 @@
               <w:jc w:val="center"/>
             </w:pPr>
             <w:r>
-              <w:lastRenderedPageBreak/>
               <w:t>Conceptual activity model of the malting processes.</w:t>
             </w:r>
             <w:r>
@@ -528,7 +589,7 @@
         </w:tc>
         <w:tc>
           <w:tcPr>
-            <w:tcW w:w="1619" w:type="dxa"/>
+            <w:tcW w:w="2178" w:type="dxa"/>
           </w:tcPr>
           <w:p>
             <w:pPr>
@@ -541,24 +602,19 @@
               <w:t xml:space="preserve"> This is used to determine the</w:t>
             </w:r>
             <w:r>
-              <w:t xml:space="preserve"> order and timing of the </w:t>
-            </w:r>
-            <w:r>
-              <w:lastRenderedPageBreak/>
-              <w:t>important processes.</w:t>
-            </w:r>
-          </w:p>
-        </w:tc>
-        <w:tc>
-          <w:tcPr>
-            <w:tcW w:w="1785" w:type="dxa"/>
-          </w:tcPr>
-          <w:p>
-            <w:pPr>
-              <w:jc w:val="center"/>
-            </w:pPr>
-            <w:r>
-              <w:lastRenderedPageBreak/>
+              <w:t xml:space="preserve"> order and timing of the important processes.</w:t>
+            </w:r>
+          </w:p>
+        </w:tc>
+        <w:tc>
+          <w:tcPr>
+            <w:tcW w:w="1701" w:type="dxa"/>
+          </w:tcPr>
+          <w:p>
+            <w:pPr>
+              <w:jc w:val="center"/>
+            </w:pPr>
+            <w:r>
               <w:t>Identifying and understanding</w:t>
             </w:r>
             <w:r>
@@ -588,7 +644,7 @@
         </w:trPr>
         <w:tc>
           <w:tcPr>
-            <w:tcW w:w="1980" w:type="dxa"/>
+            <w:tcW w:w="1838" w:type="dxa"/>
             <w:shd w:val="clear" w:color="auto" w:fill="AEAAAA" w:themeFill="background2" w:themeFillShade="BF"/>
           </w:tcPr>
           <w:p>
@@ -596,6 +652,7 @@
               <w:jc w:val="center"/>
             </w:pPr>
             <w:r>
+              <w:lastRenderedPageBreak/>
               <w:t>System Model</w:t>
             </w:r>
           </w:p>
@@ -610,7 +667,7 @@
         </w:tc>
         <w:tc>
           <w:tcPr>
-            <w:tcW w:w="2062" w:type="dxa"/>
+            <w:tcW w:w="2918" w:type="dxa"/>
           </w:tcPr>
           <w:p>
             <w:pPr>
@@ -692,7 +749,7 @@
         </w:tc>
         <w:tc>
           <w:tcPr>
-            <w:tcW w:w="1619" w:type="dxa"/>
+            <w:tcW w:w="2178" w:type="dxa"/>
           </w:tcPr>
           <w:p>
             <w:pPr>
@@ -711,7 +768,7 @@
         </w:tc>
         <w:tc>
           <w:tcPr>
-            <w:tcW w:w="1785" w:type="dxa"/>
+            <w:tcW w:w="1701" w:type="dxa"/>
           </w:tcPr>
           <w:p>
             <w:pPr>
@@ -732,7 +789,7 @@
         </w:trPr>
         <w:tc>
           <w:tcPr>
-            <w:tcW w:w="1980" w:type="dxa"/>
+            <w:tcW w:w="1838" w:type="dxa"/>
             <w:shd w:val="clear" w:color="auto" w:fill="AEAAAA" w:themeFill="background2" w:themeFillShade="BF"/>
           </w:tcPr>
           <w:p>
@@ -754,7 +811,7 @@
         </w:tc>
         <w:tc>
           <w:tcPr>
-            <w:tcW w:w="2062" w:type="dxa"/>
+            <w:tcW w:w="2918" w:type="dxa"/>
           </w:tcPr>
           <w:p>
             <w:pPr>
@@ -767,16 +824,7 @@
               <w:t>data model for system information.</w:t>
             </w:r>
             <w:r>
-              <w:t xml:space="preserve">  </w:t>
-            </w:r>
-            <w:r>
-              <w:t xml:space="preserve">This is used to describe the methods used to create a </w:t>
-            </w:r>
-            <w:r>
-              <w:t>practical</w:t>
-            </w:r>
-            <w:r>
-              <w:t xml:space="preserve"> data model, or a non-technical description of the data used for production.</w:t>
+              <w:t xml:space="preserve">  This is used to describe the methods used to create a practical data model, or a non-technical description of the data used for production.</w:t>
             </w:r>
           </w:p>
         </w:tc>
@@ -830,7 +878,7 @@
         </w:tc>
         <w:tc>
           <w:tcPr>
-            <w:tcW w:w="1619" w:type="dxa"/>
+            <w:tcW w:w="2178" w:type="dxa"/>
           </w:tcPr>
           <w:p>
             <w:pPr>
@@ -846,7 +894,7 @@
         </w:tc>
         <w:tc>
           <w:tcPr>
-            <w:tcW w:w="1785" w:type="dxa"/>
+            <w:tcW w:w="1701" w:type="dxa"/>
           </w:tcPr>
           <w:p>
             <w:pPr>
@@ -867,7 +915,7 @@
         </w:trPr>
         <w:tc>
           <w:tcPr>
-            <w:tcW w:w="1980" w:type="dxa"/>
+            <w:tcW w:w="1838" w:type="dxa"/>
             <w:shd w:val="clear" w:color="auto" w:fill="AEAAAA" w:themeFill="background2" w:themeFillShade="BF"/>
           </w:tcPr>
           <w:p>
@@ -889,7 +937,7 @@
         </w:tc>
         <w:tc>
           <w:tcPr>
-            <w:tcW w:w="2062" w:type="dxa"/>
+            <w:tcW w:w="2918" w:type="dxa"/>
           </w:tcPr>
           <w:p>
             <w:pPr>
@@ -937,11 +985,7 @@
               <w:t xml:space="preserve"> and communication protocols.</w:t>
             </w:r>
             <w:r>
-              <w:t xml:space="preserve"> This is used to describe the physical </w:t>
-            </w:r>
-            <w:r>
-              <w:lastRenderedPageBreak/>
-              <w:t>network components.</w:t>
+              <w:t xml:space="preserve"> This is used to describe the physical network components.</w:t>
             </w:r>
           </w:p>
         </w:tc>
@@ -954,49 +998,38 @@
               <w:jc w:val="center"/>
             </w:pPr>
             <w:r>
-              <w:lastRenderedPageBreak/>
               <w:t>System architecture and operations.</w:t>
             </w:r>
             <w:r>
-              <w:t xml:space="preserve"> This is used to identify the people and their access to specific areas of </w:t>
-            </w:r>
-            <w:r>
-              <w:lastRenderedPageBreak/>
-              <w:t>the production system.</w:t>
-            </w:r>
-          </w:p>
-        </w:tc>
-        <w:tc>
-          <w:tcPr>
-            <w:tcW w:w="1619" w:type="dxa"/>
-          </w:tcPr>
-          <w:p>
-            <w:pPr>
-              <w:jc w:val="center"/>
-            </w:pPr>
-            <w:r>
-              <w:lastRenderedPageBreak/>
+              <w:t xml:space="preserve"> This is used to identify the people and their access to specific areas of the production system.</w:t>
+            </w:r>
+          </w:p>
+        </w:tc>
+        <w:tc>
+          <w:tcPr>
+            <w:tcW w:w="2178" w:type="dxa"/>
+          </w:tcPr>
+          <w:p>
+            <w:pPr>
+              <w:jc w:val="center"/>
+            </w:pPr>
+            <w:r>
               <w:t>Production process timing descriptions.</w:t>
             </w:r>
             <w:r>
-              <w:t xml:space="preserve"> This is used to highlight the timing descriptions of the </w:t>
-            </w:r>
-            <w:r>
-              <w:lastRenderedPageBreak/>
-              <w:t>components of the production system.</w:t>
-            </w:r>
-          </w:p>
-        </w:tc>
-        <w:tc>
-          <w:tcPr>
-            <w:tcW w:w="1785" w:type="dxa"/>
-          </w:tcPr>
-          <w:p>
-            <w:pPr>
-              <w:jc w:val="center"/>
-            </w:pPr>
-            <w:r>
-              <w:lastRenderedPageBreak/>
+              <w:t xml:space="preserve"> This is used to highlight the timing descriptions of the components of the production system.</w:t>
+            </w:r>
+          </w:p>
+        </w:tc>
+        <w:tc>
+          <w:tcPr>
+            <w:tcW w:w="1701" w:type="dxa"/>
+          </w:tcPr>
+          <w:p>
+            <w:pPr>
+              <w:jc w:val="center"/>
+            </w:pPr>
+            <w:r>
               <w:t>Technical requirements.</w:t>
             </w:r>
           </w:p>
@@ -1008,7 +1041,7 @@
         </w:trPr>
         <w:tc>
           <w:tcPr>
-            <w:tcW w:w="1980" w:type="dxa"/>
+            <w:tcW w:w="1838" w:type="dxa"/>
             <w:shd w:val="clear" w:color="auto" w:fill="AEAAAA" w:themeFill="background2" w:themeFillShade="BF"/>
           </w:tcPr>
           <w:p>
@@ -1016,6 +1049,7 @@
               <w:jc w:val="center"/>
             </w:pPr>
             <w:r>
+              <w:lastRenderedPageBreak/>
               <w:t>Functional Areas</w:t>
             </w:r>
           </w:p>
@@ -1030,7 +1064,7 @@
         </w:tc>
         <w:tc>
           <w:tcPr>
-            <w:tcW w:w="2062" w:type="dxa"/>
+            <w:tcW w:w="2918" w:type="dxa"/>
           </w:tcPr>
           <w:p>
             <w:pPr>
@@ -1045,8 +1079,6 @@
             <w:r>
               <w:t>This is used to describe the production information.</w:t>
             </w:r>
-            <w:bookmarkStart w:id="0" w:name="_GoBack"/>
-            <w:bookmarkEnd w:id="0"/>
             <w:r>
               <w:t xml:space="preserve"> </w:t>
             </w:r>
@@ -1099,7 +1131,7 @@
         </w:tc>
         <w:tc>
           <w:tcPr>
-            <w:tcW w:w="1619" w:type="dxa"/>
+            <w:tcW w:w="2178" w:type="dxa"/>
           </w:tcPr>
           <w:p>
             <w:pPr>
@@ -1121,7 +1153,7 @@
         </w:tc>
         <w:tc>
           <w:tcPr>
-            <w:tcW w:w="1785" w:type="dxa"/>
+            <w:tcW w:w="1701" w:type="dxa"/>
           </w:tcPr>
           <w:p>
             <w:pPr>
@@ -1153,7 +1185,7 @@
 </file>
 
 <file path=word/endnotes.xml><?xml version="1.0" encoding="utf-8"?>
-<w:endnotes xmlns:wpc="http://schemas.microsoft.com/office/word/2010/wordprocessingCanvas" xmlns:cx="http://schemas.microsoft.com/office/drawing/2014/chartex" xmlns:cx1="http://schemas.microsoft.com/office/drawing/2015/9/8/chartex" xmlns:cx2="http://schemas.microsoft.com/office/drawing/2015/10/21/chartex" xmlns:cx3="http://schemas.microsoft.com/office/drawing/2016/5/9/chartex" xmlns:cx4="http://schemas.microsoft.com/office/drawing/2016/5/10/chartex" xmlns:cx5="http://schemas.microsoft.com/office/drawing/2016/5/11/chartex" xmlns:cx6="http://schemas.microsoft.com/office/drawing/2016/5/12/chartex" xmlns:cx7="http://schemas.microsoft.com/office/drawing/2016/5/13/chartex" xmlns:cx8="http://schemas.microsoft.com/office/drawing/2016/5/14/chartex" xmlns:mc="http://schemas.openxmlformats.org/markup-compatibility/2006" xmlns:aink="http://schemas.microsoft.com/office/drawing/2016/ink" xmlns:am3d="http://schemas.microsoft.com/office/drawing/2017/model3d" xmlns:o="urn:schemas-microsoft-com:office:office" xmlns:r="http://schemas.openxmlformats.org/officeDocument/2006/relationships" xmlns:m="http://schemas.openxmlformats.org/officeDocument/2006/math" xmlns:v="urn:schemas-microsoft-com:vml" xmlns:wp14="http://schemas.microsoft.com/office/word/2010/wordprocessingDrawing" xmlns:wp="http://schemas.openxmlformats.org/drawingml/2006/wordprocessingDrawing" xmlns:w10="urn:schemas-microsoft-com:office:word" xmlns:w="http://schemas.openxmlformats.org/wordprocessingml/2006/main" xmlns:w14="http://schemas.microsoft.com/office/word/2010/wordml" xmlns:w15="http://schemas.microsoft.com/office/word/2012/wordml" xmlns:w16cid="http://schemas.microsoft.com/office/word/2016/wordml/cid" xmlns:w16se="http://schemas.microsoft.com/office/word/2015/wordml/symex" xmlns:wpg="http://schemas.microsoft.com/office/word/2010/wordprocessingGroup" xmlns:wpi="http://schemas.microsoft.com/office/word/2010/wordprocessingInk" xmlns:wne="http://schemas.microsoft.com/office/word/2006/wordml" xmlns:wps="http://schemas.microsoft.com/office/word/2010/wordprocessingShape" mc:Ignorable="w14 w15 w16se w16cid wp14">
+<w:endnotes xmlns:wpc="http://schemas.microsoft.com/office/word/2010/wordprocessingCanvas" xmlns:cx="http://schemas.microsoft.com/office/drawing/2014/chartex" xmlns:cx1="http://schemas.microsoft.com/office/drawing/2015/9/8/chartex" xmlns:cx2="http://schemas.microsoft.com/office/drawing/2015/10/21/chartex" xmlns:cx3="http://schemas.microsoft.com/office/drawing/2016/5/9/chartex" xmlns:cx4="http://schemas.microsoft.com/office/drawing/2016/5/10/chartex" xmlns:cx5="http://schemas.microsoft.com/office/drawing/2016/5/11/chartex" xmlns:cx6="http://schemas.microsoft.com/office/drawing/2016/5/12/chartex" xmlns:cx7="http://schemas.microsoft.com/office/drawing/2016/5/13/chartex" xmlns:cx8="http://schemas.microsoft.com/office/drawing/2016/5/14/chartex" xmlns:mc="http://schemas.openxmlformats.org/markup-compatibility/2006" xmlns:aink="http://schemas.microsoft.com/office/drawing/2016/ink" xmlns:am3d="http://schemas.microsoft.com/office/drawing/2017/model3d" xmlns:o="urn:schemas-microsoft-com:office:office" xmlns:r="http://schemas.openxmlformats.org/officeDocument/2006/relationships" xmlns:m="http://schemas.openxmlformats.org/officeDocument/2006/math" xmlns:v="urn:schemas-microsoft-com:vml" xmlns:wp14="http://schemas.microsoft.com/office/word/2010/wordprocessingDrawing" xmlns:wp="http://schemas.openxmlformats.org/drawingml/2006/wordprocessingDrawing" xmlns:w10="urn:schemas-microsoft-com:office:word" xmlns:w="http://schemas.openxmlformats.org/wordprocessingml/2006/main" xmlns:w14="http://schemas.microsoft.com/office/word/2010/wordml" xmlns:w15="http://schemas.microsoft.com/office/word/2012/wordml" xmlns:w16cex="http://schemas.microsoft.com/office/word/2018/wordml/cex" xmlns:w16cid="http://schemas.microsoft.com/office/word/2016/wordml/cid" xmlns:w16="http://schemas.microsoft.com/office/word/2018/wordml" xmlns:w16se="http://schemas.microsoft.com/office/word/2015/wordml/symex" xmlns:wpg="http://schemas.microsoft.com/office/word/2010/wordprocessingGroup" xmlns:wpi="http://schemas.microsoft.com/office/word/2010/wordprocessingInk" xmlns:wne="http://schemas.microsoft.com/office/word/2006/wordml" xmlns:wps="http://schemas.microsoft.com/office/word/2010/wordprocessingShape" mc:Ignorable="w14 w15 w16se w16cid w16 w16cex wp14">
   <w:endnote w:type="separator" w:id="-1">
     <w:p>
       <w:pPr>
@@ -1178,7 +1210,7 @@
 </file>
 
 <file path=word/footnotes.xml><?xml version="1.0" encoding="utf-8"?>
-<w:footnotes xmlns:wpc="http://schemas.microsoft.com/office/word/2010/wordprocessingCanvas" xmlns:cx="http://schemas.microsoft.com/office/drawing/2014/chartex" xmlns:cx1="http://schemas.microsoft.com/office/drawing/2015/9/8/chartex" xmlns:cx2="http://schemas.microsoft.com/office/drawing/2015/10/21/chartex" xmlns:cx3="http://schemas.microsoft.com/office/drawing/2016/5/9/chartex" xmlns:cx4="http://schemas.microsoft.com/office/drawing/2016/5/10/chartex" xmlns:cx5="http://schemas.microsoft.com/office/drawing/2016/5/11/chartex" xmlns:cx6="http://schemas.microsoft.com/office/drawing/2016/5/12/chartex" xmlns:cx7="http://schemas.microsoft.com/office/drawing/2016/5/13/chartex" xmlns:cx8="http://schemas.microsoft.com/office/drawing/2016/5/14/chartex" xmlns:mc="http://schemas.openxmlformats.org/markup-compatibility/2006" xmlns:aink="http://schemas.microsoft.com/office/drawing/2016/ink" xmlns:am3d="http://schemas.microsoft.com/office/drawing/2017/model3d" xmlns:o="urn:schemas-microsoft-com:office:office" xmlns:r="http://schemas.openxmlformats.org/officeDocument/2006/relationships" xmlns:m="http://schemas.openxmlformats.org/officeDocument/2006/math" xmlns:v="urn:schemas-microsoft-com:vml" xmlns:wp14="http://schemas.microsoft.com/office/word/2010/wordprocessingDrawing" xmlns:wp="http://schemas.openxmlformats.org/drawingml/2006/wordprocessingDrawing" xmlns:w10="urn:schemas-microsoft-com:office:word" xmlns:w="http://schemas.openxmlformats.org/wordprocessingml/2006/main" xmlns:w14="http://schemas.microsoft.com/office/word/2010/wordml" xmlns:w15="http://schemas.microsoft.com/office/word/2012/wordml" xmlns:w16cid="http://schemas.microsoft.com/office/word/2016/wordml/cid" xmlns:w16se="http://schemas.microsoft.com/office/word/2015/wordml/symex" xmlns:wpg="http://schemas.microsoft.com/office/word/2010/wordprocessingGroup" xmlns:wpi="http://schemas.microsoft.com/office/word/2010/wordprocessingInk" xmlns:wne="http://schemas.microsoft.com/office/word/2006/wordml" xmlns:wps="http://schemas.microsoft.com/office/word/2010/wordprocessingShape" mc:Ignorable="w14 w15 w16se w16cid wp14">
+<w:footnotes xmlns:wpc="http://schemas.microsoft.com/office/word/2010/wordprocessingCanvas" xmlns:cx="http://schemas.microsoft.com/office/drawing/2014/chartex" xmlns:cx1="http://schemas.microsoft.com/office/drawing/2015/9/8/chartex" xmlns:cx2="http://schemas.microsoft.com/office/drawing/2015/10/21/chartex" xmlns:cx3="http://schemas.microsoft.com/office/drawing/2016/5/9/chartex" xmlns:cx4="http://schemas.microsoft.com/office/drawing/2016/5/10/chartex" xmlns:cx5="http://schemas.microsoft.com/office/drawing/2016/5/11/chartex" xmlns:cx6="http://schemas.microsoft.com/office/drawing/2016/5/12/chartex" xmlns:cx7="http://schemas.microsoft.com/office/drawing/2016/5/13/chartex" xmlns:cx8="http://schemas.microsoft.com/office/drawing/2016/5/14/chartex" xmlns:mc="http://schemas.openxmlformats.org/markup-compatibility/2006" xmlns:aink="http://schemas.microsoft.com/office/drawing/2016/ink" xmlns:am3d="http://schemas.microsoft.com/office/drawing/2017/model3d" xmlns:o="urn:schemas-microsoft-com:office:office" xmlns:r="http://schemas.openxmlformats.org/officeDocument/2006/relationships" xmlns:m="http://schemas.openxmlformats.org/officeDocument/2006/math" xmlns:v="urn:schemas-microsoft-com:vml" xmlns:wp14="http://schemas.microsoft.com/office/word/2010/wordprocessingDrawing" xmlns:wp="http://schemas.openxmlformats.org/drawingml/2006/wordprocessingDrawing" xmlns:w10="urn:schemas-microsoft-com:office:word" xmlns:w="http://schemas.openxmlformats.org/wordprocessingml/2006/main" xmlns:w14="http://schemas.microsoft.com/office/word/2010/wordml" xmlns:w15="http://schemas.microsoft.com/office/word/2012/wordml" xmlns:w16cex="http://schemas.microsoft.com/office/word/2018/wordml/cex" xmlns:w16cid="http://schemas.microsoft.com/office/word/2016/wordml/cid" xmlns:w16="http://schemas.microsoft.com/office/word/2018/wordml" xmlns:w16se="http://schemas.microsoft.com/office/word/2015/wordml/symex" xmlns:wpg="http://schemas.microsoft.com/office/word/2010/wordprocessingGroup" xmlns:wpi="http://schemas.microsoft.com/office/word/2010/wordprocessingInk" xmlns:wne="http://schemas.microsoft.com/office/word/2006/wordml" xmlns:wps="http://schemas.microsoft.com/office/word/2010/wordprocessingShape" mc:Ignorable="w14 w15 w16se w16cid w16 w16cex wp14">
   <w:footnote w:type="separator" w:id="-1">
     <w:p>
       <w:pPr>
@@ -1203,7 +1235,7 @@
 </file>
 
 <file path=word/header1.xml><?xml version="1.0" encoding="utf-8"?>
-<w:hdr xmlns:wpc="http://schemas.microsoft.com/office/word/2010/wordprocessingCanvas" xmlns:cx="http://schemas.microsoft.com/office/drawing/2014/chartex" xmlns:cx1="http://schemas.microsoft.com/office/drawing/2015/9/8/chartex" xmlns:cx2="http://schemas.microsoft.com/office/drawing/2015/10/21/chartex" xmlns:cx3="http://schemas.microsoft.com/office/drawing/2016/5/9/chartex" xmlns:cx4="http://schemas.microsoft.com/office/drawing/2016/5/10/chartex" xmlns:cx5="http://schemas.microsoft.com/office/drawing/2016/5/11/chartex" xmlns:cx6="http://schemas.microsoft.com/office/drawing/2016/5/12/chartex" xmlns:cx7="http://schemas.microsoft.com/office/drawing/2016/5/13/chartex" xmlns:cx8="http://schemas.microsoft.com/office/drawing/2016/5/14/chartex" xmlns:mc="http://schemas.openxmlformats.org/markup-compatibility/2006" xmlns:aink="http://schemas.microsoft.com/office/drawing/2016/ink" xmlns:am3d="http://schemas.microsoft.com/office/drawing/2017/model3d" xmlns:o="urn:schemas-microsoft-com:office:office" xmlns:r="http://schemas.openxmlformats.org/officeDocument/2006/relationships" xmlns:m="http://schemas.openxmlformats.org/officeDocument/2006/math" xmlns:v="urn:schemas-microsoft-com:vml" xmlns:wp14="http://schemas.microsoft.com/office/word/2010/wordprocessingDrawing" xmlns:wp="http://schemas.openxmlformats.org/drawingml/2006/wordprocessingDrawing" xmlns:w10="urn:schemas-microsoft-com:office:word" xmlns:w="http://schemas.openxmlformats.org/wordprocessingml/2006/main" xmlns:w14="http://schemas.microsoft.com/office/word/2010/wordml" xmlns:w15="http://schemas.microsoft.com/office/word/2012/wordml" xmlns:w16cid="http://schemas.microsoft.com/office/word/2016/wordml/cid" xmlns:w16se="http://schemas.microsoft.com/office/word/2015/wordml/symex" xmlns:wpg="http://schemas.microsoft.com/office/word/2010/wordprocessingGroup" xmlns:wpi="http://schemas.microsoft.com/office/word/2010/wordprocessingInk" xmlns:wne="http://schemas.microsoft.com/office/word/2006/wordml" xmlns:wps="http://schemas.microsoft.com/office/word/2010/wordprocessingShape" mc:Ignorable="w14 w15 w16se w16cid wp14">
+<w:hdr xmlns:wpc="http://schemas.microsoft.com/office/word/2010/wordprocessingCanvas" xmlns:cx="http://schemas.microsoft.com/office/drawing/2014/chartex" xmlns:cx1="http://schemas.microsoft.com/office/drawing/2015/9/8/chartex" xmlns:cx2="http://schemas.microsoft.com/office/drawing/2015/10/21/chartex" xmlns:cx3="http://schemas.microsoft.com/office/drawing/2016/5/9/chartex" xmlns:cx4="http://schemas.microsoft.com/office/drawing/2016/5/10/chartex" xmlns:cx5="http://schemas.microsoft.com/office/drawing/2016/5/11/chartex" xmlns:cx6="http://schemas.microsoft.com/office/drawing/2016/5/12/chartex" xmlns:cx7="http://schemas.microsoft.com/office/drawing/2016/5/13/chartex" xmlns:cx8="http://schemas.microsoft.com/office/drawing/2016/5/14/chartex" xmlns:mc="http://schemas.openxmlformats.org/markup-compatibility/2006" xmlns:aink="http://schemas.microsoft.com/office/drawing/2016/ink" xmlns:am3d="http://schemas.microsoft.com/office/drawing/2017/model3d" xmlns:o="urn:schemas-microsoft-com:office:office" xmlns:r="http://schemas.openxmlformats.org/officeDocument/2006/relationships" xmlns:m="http://schemas.openxmlformats.org/officeDocument/2006/math" xmlns:v="urn:schemas-microsoft-com:vml" xmlns:wp14="http://schemas.microsoft.com/office/word/2010/wordprocessingDrawing" xmlns:wp="http://schemas.openxmlformats.org/drawingml/2006/wordprocessingDrawing" xmlns:w10="urn:schemas-microsoft-com:office:word" xmlns:w="http://schemas.openxmlformats.org/wordprocessingml/2006/main" xmlns:w14="http://schemas.microsoft.com/office/word/2010/wordml" xmlns:w15="http://schemas.microsoft.com/office/word/2012/wordml" xmlns:w16cex="http://schemas.microsoft.com/office/word/2018/wordml/cex" xmlns:w16cid="http://schemas.microsoft.com/office/word/2016/wordml/cid" xmlns:w16="http://schemas.microsoft.com/office/word/2018/wordml" xmlns:w16se="http://schemas.microsoft.com/office/word/2015/wordml/symex" xmlns:wpg="http://schemas.microsoft.com/office/word/2010/wordprocessingGroup" xmlns:wpi="http://schemas.microsoft.com/office/word/2010/wordprocessingInk" xmlns:wne="http://schemas.microsoft.com/office/word/2006/wordml" xmlns:wps="http://schemas.microsoft.com/office/word/2010/wordprocessingShape" mc:Ignorable="w14 w15 w16se w16cid w16 w16cex wp14">
   <w:p>
     <w:pPr>
       <w:pStyle w:val="Header"/>
@@ -1238,7 +1270,7 @@
 </file>
 
 <file path=word/styles.xml><?xml version="1.0" encoding="utf-8"?>
-<w:styles xmlns:mc="http://schemas.openxmlformats.org/markup-compatibility/2006" xmlns:r="http://schemas.openxmlformats.org/officeDocument/2006/relationships" xmlns:w="http://schemas.openxmlformats.org/wordprocessingml/2006/main" xmlns:w14="http://schemas.microsoft.com/office/word/2010/wordml" xmlns:w15="http://schemas.microsoft.com/office/word/2012/wordml" xmlns:w16cid="http://schemas.microsoft.com/office/word/2016/wordml/cid" xmlns:w16se="http://schemas.microsoft.com/office/word/2015/wordml/symex" mc:Ignorable="w14 w15 w16se w16cid">
+<w:styles xmlns:mc="http://schemas.openxmlformats.org/markup-compatibility/2006" xmlns:r="http://schemas.openxmlformats.org/officeDocument/2006/relationships" xmlns:w="http://schemas.openxmlformats.org/wordprocessingml/2006/main" xmlns:w14="http://schemas.microsoft.com/office/word/2010/wordml" xmlns:w15="http://schemas.microsoft.com/office/word/2012/wordml" xmlns:w16cex="http://schemas.microsoft.com/office/word/2018/wordml/cex" xmlns:w16cid="http://schemas.microsoft.com/office/word/2016/wordml/cid" xmlns:w16="http://schemas.microsoft.com/office/word/2018/wordml" xmlns:w16se="http://schemas.microsoft.com/office/word/2015/wordml/symex" mc:Ignorable="w14 w15 w16se w16cid w16 w16cex">
   <w:docDefaults>
     <w:rPrDefault>
       <w:rPr>

</xml_diff>

<commit_message>
Final commit before submission. ReadMe updated with all necessary information. comments added to test class explaning what they are doing and any problems encountered.
</commit_message>
<xml_diff>
--- a/maltings zachman.docx
+++ b/maltings zachman.docx
@@ -37,7 +37,40 @@
         <w:t xml:space="preserve"> </w:t>
       </w:r>
       <w:r>
-        <w:t>followed by the “germination” process</w:t>
+        <w:t xml:space="preserve">where grains are transported in to silos which are then filled with water to cover the grains. Cycle of high-volume low-pressure air is then passed up thought he silo to a deflector at the top. The grains are then carried up with the air pressure and bounce off the deflector pushing them to the sides of the silo, ensuring the water can get maximum coverage of the grains. After this stage is completed the water is drained out and the grains then </w:t>
+      </w:r>
+      <w:r>
+        <w:t>enter a process called “</w:t>
+      </w:r>
+      <w:r>
+        <w:t>air rest</w:t>
+      </w:r>
+      <w:r>
+        <w:t>”</w:t>
+      </w:r>
+      <w:r>
+        <w:t xml:space="preserve">. This allows the grains to equalise in moisture content. </w:t>
+      </w:r>
+      <w:r>
+        <w:t>As t</w:t>
+      </w:r>
+      <w:r>
+        <w:t>he grains can then start to create co2</w:t>
+      </w:r>
+      <w:r>
+        <w:t xml:space="preserve"> an extractor system will pull co2 out of the silo to keep the grain alive. The</w:t>
+      </w:r>
+      <w:r>
+        <w:t xml:space="preserve"> </w:t>
+      </w:r>
+      <w:r>
+        <w:t>follow</w:t>
+      </w:r>
+      <w:r>
+        <w:t>ing step is called the</w:t>
+      </w:r>
+      <w:r>
+        <w:t xml:space="preserve"> “germination” process</w:t>
       </w:r>
       <w:r>
         <w:t xml:space="preserve"> where the grain sits in heat and gets turned twice a day for four days to develop enzymes important to brewing</w:t>
@@ -103,10 +136,7 @@
         <w:t xml:space="preserve"> and the time spent in the kilning process.</w:t>
       </w:r>
     </w:p>
-    <w:p>
-      <w:bookmarkStart w:id="0" w:name="_GoBack"/>
-      <w:bookmarkEnd w:id="0"/>
-    </w:p>
+    <w:p/>
     <w:tbl>
       <w:tblPr>
         <w:tblStyle w:val="TableGrid"/>
@@ -523,7 +553,11 @@
               <w:t>Sematic description of the malting processes.</w:t>
             </w:r>
             <w:r>
-              <w:t xml:space="preserve"> This is used to define and describe the essential types of information needed for the operation of the business.</w:t>
+              <w:t xml:space="preserve"> This is used to define and describe the essential types of </w:t>
+            </w:r>
+            <w:r>
+              <w:lastRenderedPageBreak/>
+              <w:t>information needed for the operation of the business.</w:t>
             </w:r>
           </w:p>
         </w:tc>
@@ -536,6 +570,7 @@
               <w:jc w:val="center"/>
             </w:pPr>
             <w:r>
+              <w:lastRenderedPageBreak/>
               <w:t>Conceptual activity model of the malting processes.</w:t>
             </w:r>
             <w:r>
@@ -548,7 +583,11 @@
               <w:t>important</w:t>
             </w:r>
             <w:r>
-              <w:t xml:space="preserve"> processes, storage and delivery actions.  </w:t>
+              <w:t xml:space="preserve"> </w:t>
+            </w:r>
+            <w:r>
+              <w:lastRenderedPageBreak/>
+              <w:t xml:space="preserve">processes, storage and delivery actions.  </w:t>
             </w:r>
           </w:p>
         </w:tc>
@@ -561,7 +600,12 @@
               <w:jc w:val="center"/>
             </w:pPr>
             <w:r>
-              <w:t>Structure and relationship between company owned sites.</w:t>
+              <w:lastRenderedPageBreak/>
+              <w:t xml:space="preserve">Structure and relationship between </w:t>
+            </w:r>
+            <w:r>
+              <w:lastRenderedPageBreak/>
+              <w:t>company owned sites.</w:t>
             </w:r>
           </w:p>
         </w:tc>
@@ -574,13 +618,18 @@
               <w:jc w:val="center"/>
             </w:pPr>
             <w:r>
+              <w:lastRenderedPageBreak/>
               <w:t>Production system workflow.</w:t>
             </w:r>
             <w:r>
               <w:t xml:space="preserve"> </w:t>
             </w:r>
             <w:r>
-              <w:t>This is used to identify and define the role of anybody involved.</w:t>
+              <w:t xml:space="preserve">This is used to identify and </w:t>
+            </w:r>
+            <w:r>
+              <w:lastRenderedPageBreak/>
+              <w:t>define the role of anybody involved.</w:t>
             </w:r>
             <w:r>
               <w:t xml:space="preserve"> </w:t>
@@ -596,10 +645,15 @@
               <w:jc w:val="center"/>
             </w:pPr>
             <w:r>
+              <w:lastRenderedPageBreak/>
               <w:t>Sequence and timelines of production processes.</w:t>
             </w:r>
             <w:r>
-              <w:t xml:space="preserve"> This is used to determine the</w:t>
+              <w:t xml:space="preserve"> This is </w:t>
+            </w:r>
+            <w:r>
+              <w:lastRenderedPageBreak/>
+              <w:t>used to determine the</w:t>
             </w:r>
             <w:r>
               <w:t xml:space="preserve"> order and timing of the important processes.</w:t>
@@ -615,6 +669,7 @@
               <w:jc w:val="center"/>
             </w:pPr>
             <w:r>
+              <w:lastRenderedPageBreak/>
               <w:t>Identifying and understanding</w:t>
             </w:r>
             <w:r>
@@ -652,7 +707,6 @@
               <w:jc w:val="center"/>
             </w:pPr>
             <w:r>
-              <w:lastRenderedPageBreak/>
               <w:t>System Model</w:t>
             </w:r>
           </w:p>
@@ -966,7 +1020,11 @@
               <w:t>Descriptions for component level applications.</w:t>
             </w:r>
             <w:r>
-              <w:t xml:space="preserve"> This is used to describe the scripts for component level applications in the information system.</w:t>
+              <w:t xml:space="preserve"> This is used to describe the scripts for component level </w:t>
+            </w:r>
+            <w:r>
+              <w:lastRenderedPageBreak/>
+              <w:t>applications in the information system.</w:t>
             </w:r>
           </w:p>
         </w:tc>
@@ -979,13 +1037,18 @@
               <w:jc w:val="center"/>
             </w:pPr>
             <w:r>
+              <w:lastRenderedPageBreak/>
               <w:t>Physical data network component addresses</w:t>
             </w:r>
             <w:r>
               <w:t xml:space="preserve"> and communication protocols.</w:t>
             </w:r>
             <w:r>
-              <w:t xml:space="preserve"> This is used to describe the physical network components.</w:t>
+              <w:t xml:space="preserve"> This is </w:t>
+            </w:r>
+            <w:r>
+              <w:lastRenderedPageBreak/>
+              <w:t>used to describe the physical network components.</w:t>
             </w:r>
           </w:p>
         </w:tc>
@@ -998,10 +1061,15 @@
               <w:jc w:val="center"/>
             </w:pPr>
             <w:r>
+              <w:lastRenderedPageBreak/>
               <w:t>System architecture and operations.</w:t>
             </w:r>
             <w:r>
-              <w:t xml:space="preserve"> This is used to identify the people and their access to specific areas of the production system.</w:t>
+              <w:t xml:space="preserve"> This is used to identify the people and their access to </w:t>
+            </w:r>
+            <w:r>
+              <w:lastRenderedPageBreak/>
+              <w:t>specific areas of the production system.</w:t>
             </w:r>
           </w:p>
         </w:tc>
@@ -1014,10 +1082,15 @@
               <w:jc w:val="center"/>
             </w:pPr>
             <w:r>
+              <w:lastRenderedPageBreak/>
               <w:t>Production process timing descriptions.</w:t>
             </w:r>
             <w:r>
-              <w:t xml:space="preserve"> This is used to highlight the timing descriptions of the components of the production system.</w:t>
+              <w:t xml:space="preserve"> This is used to highlight the timing descriptions of the </w:t>
+            </w:r>
+            <w:r>
+              <w:lastRenderedPageBreak/>
+              <w:t>components of the production system.</w:t>
             </w:r>
           </w:p>
         </w:tc>
@@ -1030,6 +1103,7 @@
               <w:jc w:val="center"/>
             </w:pPr>
             <w:r>
+              <w:lastRenderedPageBreak/>
               <w:t>Technical requirements.</w:t>
             </w:r>
           </w:p>
@@ -1049,7 +1123,6 @@
               <w:jc w:val="center"/>
             </w:pPr>
             <w:r>
-              <w:lastRenderedPageBreak/>
               <w:t>Functional Areas</w:t>
             </w:r>
           </w:p>

</xml_diff>